<commit_message>
Cambios en introduccion en Manual Visitante
</commit_message>
<xml_diff>
--- a/Proyecto/Documentacion/Manuales/GeoP_Documentacion_ManualUsuarioVisitante.docx
+++ b/Proyecto/Documentacion/Manuales/GeoP_Documentacion_ManualUsuarioVisitante.docx
@@ -357,7 +357,6 @@
             <w:pPr>
               <w:cnfStyle w:val="000000100000" w:firstRow="0" w:lastRow="0" w:firstColumn="0" w:lastColumn="0" w:oddVBand="0" w:evenVBand="0" w:oddHBand="1" w:evenHBand="0" w:firstRowFirstColumn="0" w:firstRowLastColumn="0" w:lastRowFirstColumn="0" w:lastRowLastColumn="0"/>
             </w:pPr>
-            <w:proofErr w:type="spellStart"/>
             <w:r>
               <w:rPr>
                 <w:lang w:val="es-419"/>
@@ -376,15 +375,9 @@
               </w:rPr>
               <w:t>_ManualUsuarioVisitante</w:t>
             </w:r>
-            <w:proofErr w:type="spellEnd"/>
-            <w:r>
-              <w:t>.</w:t>
-            </w:r>
-            <w:proofErr w:type="spellStart"/>
-            <w:r>
-              <w:t>docx</w:t>
-            </w:r>
-            <w:proofErr w:type="spellEnd"/>
+            <w:r>
+              <w:t>.docx</w:t>
+            </w:r>
           </w:p>
         </w:tc>
       </w:tr>
@@ -666,16 +659,8 @@
               <w:rPr>
                 <w:lang w:val="es-419"/>
               </w:rPr>
-              <w:t>_</w:t>
-            </w:r>
-            <w:proofErr w:type="spellStart"/>
-            <w:r>
-              <w:rPr>
-                <w:lang w:val="es-419"/>
-              </w:rPr>
-              <w:t>Draft</w:t>
-            </w:r>
-            <w:proofErr w:type="spellEnd"/>
+              <w:t>_Draft</w:t>
+            </w:r>
             <w:r>
               <w:rPr>
                 <w:lang w:val="es-AR"/>
@@ -1718,7 +1703,25 @@
         <w:ind w:firstLine="708"/>
       </w:pPr>
       <w:r>
-        <w:t xml:space="preserve">El propósito de este documento es describir en forma general las necesidades y características más importantes del Sistema de Estacionamiento Geo Parking, enfocándose en como los usuarios pueden ejecutar la diferentes funcionalidades que realiza el sistema. </w:t>
+        <w:t>El propósito de este documento es describir en forma general las necesidades y características más importantes del Sistema de Estacionamiento Geo Parking, enfocándose en como los usuarios</w:t>
+      </w:r>
+      <w:r>
+        <w:rPr>
+          <w:lang w:val="es-419"/>
+        </w:rPr>
+        <w:t xml:space="preserve"> con rol de visitante</w:t>
+      </w:r>
+      <w:r>
+        <w:t xml:space="preserve"> pueden ejecutar la</w:t>
+      </w:r>
+      <w:r>
+        <w:rPr>
+          <w:lang w:val="es-419"/>
+        </w:rPr>
+        <w:t>s</w:t>
+      </w:r>
+      <w:r>
+        <w:t xml:space="preserve"> diferentes funcionalidades que realiza el sistema. </w:t>
       </w:r>
     </w:p>
     <w:p>
@@ -1727,14 +1730,35 @@
         <w:ind w:firstLine="708"/>
       </w:pPr>
       <w:r>
-        <w:t>Este manual irá guiando al usuario en el proceso de registro de playas de estacionamientos y puntos de interés, consultas sobre la disponibilidad y ubicación de los mismos, así como en las diversas evaluaciones que realiza el sistema sobre la utilización de la aplicación por parte de los usuarios y la emisión de reportes estadísticos.</w:t>
-      </w:r>
-    </w:p>
-    <w:p>
-      <w:pPr>
-        <w:spacing w:before="240"/>
-        <w:ind w:firstLine="708"/>
-      </w:pPr>
+        <w:t>Este man</w:t>
+      </w:r>
+      <w:r>
+        <w:t>ual irá guiando al usuario</w:t>
+      </w:r>
+      <w:r>
+        <w:rPr>
+          <w:lang w:val="es-419"/>
+        </w:rPr>
+        <w:t xml:space="preserve"> visitante</w:t>
+      </w:r>
+      <w:r>
+        <w:t xml:space="preserve"> en los diferentes</w:t>
+      </w:r>
+      <w:r>
+        <w:t xml:space="preserve"> proceso</w:t>
+      </w:r>
+      <w:r>
+        <w:rPr>
+          <w:lang w:val="es-419"/>
+        </w:rPr>
+        <w:t>s a los que con este rol tiene acceso</w:t>
+      </w:r>
+      <w:r>
+        <w:rPr>
+          <w:lang w:val="es-419"/>
+        </w:rPr>
+        <w:t xml:space="preserve">. </w:t>
+      </w:r>
       <w:r>
         <w:t>Los detalles de cómo el Sistema Geo Parking funcionará para llenar esas necesidades será descrito en los diferentes tópicos de este manual.</w:t>
       </w:r>
@@ -1887,7 +1911,16 @@
           <w:rFonts w:asciiTheme="minorHAnsi" w:hAnsiTheme="minorHAnsi"/>
           <w:szCs w:val="22"/>
         </w:rPr>
-        <w:t>Administración de usuarios</w:t>
+        <w:t xml:space="preserve">Administración de </w:t>
+      </w:r>
+      <w:bookmarkStart w:id="12" w:name="_GoBack"/>
+      <w:bookmarkEnd w:id="12"/>
+      <w:r>
+        <w:rPr>
+          <w:rFonts w:asciiTheme="minorHAnsi" w:hAnsiTheme="minorHAnsi"/>
+          <w:szCs w:val="22"/>
+        </w:rPr>
+        <w:t>usuarios</w:t>
       </w:r>
     </w:p>
     <w:p>
@@ -1928,11 +1961,11 @@
         <w:pStyle w:val="Ttulo2"/>
         <w:spacing w:before="240"/>
       </w:pPr>
-      <w:bookmarkStart w:id="12" w:name="_Toc400990044"/>
+      <w:bookmarkStart w:id="13" w:name="_Toc400990044"/>
       <w:r>
         <w:t>Requisitos del Sistema</w:t>
       </w:r>
-      <w:bookmarkEnd w:id="12"/>
+      <w:bookmarkEnd w:id="13"/>
     </w:p>
     <w:p>
       <w:pPr>
@@ -1965,12 +1998,11 @@
         <w:pStyle w:val="Ttulo2"/>
         <w:spacing w:before="240"/>
       </w:pPr>
-      <w:bookmarkStart w:id="13" w:name="_Toc400990045"/>
-      <w:r>
-        <w:lastRenderedPageBreak/>
+      <w:bookmarkStart w:id="14" w:name="_Toc400990045"/>
+      <w:r>
         <w:t>Ingreso al Sistema</w:t>
       </w:r>
-      <w:bookmarkEnd w:id="13"/>
+      <w:bookmarkEnd w:id="14"/>
     </w:p>
     <w:p>
       <w:pPr>
@@ -2133,8 +2165,6 @@
         </w:rPr>
         <w:t>:</w:t>
       </w:r>
-      <w:bookmarkStart w:id="14" w:name="_GoBack"/>
-      <w:bookmarkEnd w:id="14"/>
     </w:p>
     <w:p>
       <w:pPr>
@@ -2205,19 +2235,11 @@
       <w:r>
         <w:t>In</w:t>
       </w:r>
-      <w:proofErr w:type="spellStart"/>
       <w:r>
         <w:rPr>
           <w:lang w:val="es-419"/>
         </w:rPr>
-        <w:t>teracción</w:t>
-      </w:r>
-      <w:proofErr w:type="spellEnd"/>
-      <w:r>
-        <w:rPr>
-          <w:lang w:val="es-419"/>
-        </w:rPr>
-        <w:t xml:space="preserve"> con el Sistema</w:t>
+        <w:t>teracción con el Sistema</w:t>
       </w:r>
       <w:bookmarkEnd w:id="15"/>
     </w:p>
@@ -2379,6 +2401,7 @@
           <w:noProof/>
           <w:lang w:val="es-419" w:eastAsia="es-419"/>
         </w:rPr>
+        <w:lastRenderedPageBreak/>
         <w:drawing>
           <wp:inline distT="0" distB="0" distL="0" distR="0" wp14:anchorId="58BE717C" wp14:editId="4C1D395B">
             <wp:extent cx="5400040" cy="2486660"/>
@@ -2690,6 +2713,7 @@
           <w:noProof/>
           <w:lang w:val="es-419" w:eastAsia="es-419"/>
         </w:rPr>
+        <w:lastRenderedPageBreak/>
         <w:drawing>
           <wp:anchor distT="0" distB="0" distL="114300" distR="114300" simplePos="0" relativeHeight="251658240" behindDoc="0" locked="0" layoutInCell="1" allowOverlap="1" wp14:anchorId="65BB0EFE" wp14:editId="543B15B1">
             <wp:simplePos x="0" y="0"/>
@@ -2868,7 +2892,7 @@
           <w:rPr>
             <w:noProof/>
           </w:rPr>
-          <w:t>2</w:t>
+          <w:t>4</w:t>
         </w:r>
         <w:r>
           <w:rPr>
@@ -4539,7 +4563,9 @@
     <w:rsid w:val="003B26AF"/>
     <w:rsid w:val="00684097"/>
     <w:rsid w:val="00687BA3"/>
+    <w:rsid w:val="006C5C3D"/>
     <w:rsid w:val="007C73E7"/>
+    <w:rsid w:val="007F5284"/>
     <w:rsid w:val="00BB464F"/>
     <w:rsid w:val="00BF2DB9"/>
     <w:rsid w:val="00C57AB1"/>
@@ -5291,7 +5317,7 @@
 </file>
 
 <file path=customXml/itemProps2.xml><?xml version="1.0" encoding="utf-8"?>
-<ds:datastoreItem xmlns:ds="http://schemas.openxmlformats.org/officeDocument/2006/customXml" ds:itemID="{9EF25DC0-BCD5-4723-B453-F03B0C01E1DE}">
+<ds:datastoreItem xmlns:ds="http://schemas.openxmlformats.org/officeDocument/2006/customXml" ds:itemID="{60A8C789-E949-4E3F-8D56-7EB58BF86D9B}">
   <ds:schemaRefs>
     <ds:schemaRef ds:uri="http://schemas.openxmlformats.org/officeDocument/2006/bibliography"/>
   </ds:schemaRefs>

</xml_diff>